<commit_message>
Epic №2 - Karina Kystsiv: edited report file
</commit_message>
<xml_diff>
--- a/ai_13/karina_kystsiv/Epic2/epic_2_practice_and_labs_karina_kystsiv.docx
+++ b/ai_13/karina_kystsiv/Epic2/epic_2_practice_and_labs_karina_kystsiv.docx
@@ -3475,7 +3475,6 @@
           <w:i/>
           <w:sz w:val="24"/>
           <w:szCs w:val="24"/>
-          <w:lang w:val="en-US"/>
         </w:rPr>
       </w:pPr>
       <w:r>
@@ -3507,7 +3506,38 @@
           <w:szCs w:val="24"/>
           <w:lang w:val="en-US"/>
         </w:rPr>
-        <w:t>self-practice)</w:t>
+        <w:t>self</w:t>
+      </w:r>
+      <w:r>
+        <w:rPr>
+          <w:rFonts w:ascii="Times New Roman" w:eastAsia="Times New Roman" w:hAnsi="Times New Roman" w:cs="Times New Roman"/>
+          <w:b/>
+          <w:i/>
+          <w:sz w:val="24"/>
+          <w:szCs w:val="24"/>
+        </w:rPr>
+        <w:t>-</w:t>
+      </w:r>
+      <w:r>
+        <w:rPr>
+          <w:rFonts w:ascii="Times New Roman" w:eastAsia="Times New Roman" w:hAnsi="Times New Roman" w:cs="Times New Roman"/>
+          <w:b/>
+          <w:i/>
+          <w:sz w:val="24"/>
+          <w:szCs w:val="24"/>
+          <w:lang w:val="en-US"/>
+        </w:rPr>
+        <w:t>practice</w:t>
+      </w:r>
+      <w:r>
+        <w:rPr>
+          <w:rFonts w:ascii="Times New Roman" w:eastAsia="Times New Roman" w:hAnsi="Times New Roman" w:cs="Times New Roman"/>
+          <w:b/>
+          <w:i/>
+          <w:sz w:val="24"/>
+          <w:szCs w:val="24"/>
+        </w:rPr>
+        <w:t>)</w:t>
       </w:r>
     </w:p>
     <w:p>
@@ -3858,14 +3888,27 @@
       <w:r>
         <w:t xml:space="preserve">Рисунок </w:t>
       </w:r>
-      <w:fldSimple w:instr=" SEQ Рисунок \* ARABIC ">
-        <w:r>
-          <w:rPr>
-            <w:noProof/>
-          </w:rPr>
-          <w:t>1</w:t>
-        </w:r>
-      </w:fldSimple>
+      <w:r>
+        <w:fldChar w:fldCharType="begin"/>
+      </w:r>
+      <w:r>
+        <w:instrText xml:space="preserve"> SEQ Рисунок \* ARABIC </w:instrText>
+      </w:r>
+      <w:r>
+        <w:fldChar w:fldCharType="separate"/>
+      </w:r>
+      <w:r>
+        <w:rPr>
+          <w:noProof/>
+        </w:rPr>
+        <w:t>1</w:t>
+      </w:r>
+      <w:r>
+        <w:rPr>
+          <w:noProof/>
+        </w:rPr>
+        <w:fldChar w:fldCharType="end"/>
+      </w:r>
       <w:r>
         <w:t>: Блок-схема до програми №1</w:t>
       </w:r>
@@ -4030,14 +4073,27 @@
       <w:r>
         <w:t xml:space="preserve">Рисунок </w:t>
       </w:r>
-      <w:fldSimple w:instr=" SEQ Рисунок \* ARABIC ">
-        <w:r>
-          <w:rPr>
-            <w:noProof/>
-          </w:rPr>
-          <w:t>2</w:t>
-        </w:r>
-      </w:fldSimple>
+      <w:r>
+        <w:fldChar w:fldCharType="begin"/>
+      </w:r>
+      <w:r>
+        <w:instrText xml:space="preserve"> SEQ Рисунок \* ARABIC </w:instrText>
+      </w:r>
+      <w:r>
+        <w:fldChar w:fldCharType="separate"/>
+      </w:r>
+      <w:r>
+        <w:rPr>
+          <w:noProof/>
+        </w:rPr>
+        <w:t>2</w:t>
+      </w:r>
+      <w:r>
+        <w:rPr>
+          <w:noProof/>
+        </w:rPr>
+        <w:fldChar w:fldCharType="end"/>
+      </w:r>
       <w:r>
         <w:t>: Блок-схема до програми №2</w:t>
       </w:r>
@@ -4564,14 +4620,27 @@
       <w:r>
         <w:t xml:space="preserve">Рисунок </w:t>
       </w:r>
-      <w:fldSimple w:instr=" SEQ Рисунок \* ARABIC ">
-        <w:r>
-          <w:rPr>
-            <w:noProof/>
-          </w:rPr>
-          <w:t>3</w:t>
-        </w:r>
-      </w:fldSimple>
+      <w:r>
+        <w:fldChar w:fldCharType="begin"/>
+      </w:r>
+      <w:r>
+        <w:instrText xml:space="preserve"> SEQ Рисунок \* ARABIC </w:instrText>
+      </w:r>
+      <w:r>
+        <w:fldChar w:fldCharType="separate"/>
+      </w:r>
+      <w:r>
+        <w:rPr>
+          <w:noProof/>
+        </w:rPr>
+        <w:t>3</w:t>
+      </w:r>
+      <w:r>
+        <w:rPr>
+          <w:noProof/>
+        </w:rPr>
+        <w:fldChar w:fldCharType="end"/>
+      </w:r>
       <w:r>
         <w:t>: Блок-схема до програми №3</w:t>
       </w:r>
@@ -4690,14 +4759,27 @@
       <w:r>
         <w:t xml:space="preserve">Рисунок </w:t>
       </w:r>
-      <w:fldSimple w:instr=" SEQ Рисунок \* ARABIC ">
-        <w:r>
-          <w:rPr>
-            <w:noProof/>
-          </w:rPr>
-          <w:t>4</w:t>
-        </w:r>
-      </w:fldSimple>
+      <w:r>
+        <w:fldChar w:fldCharType="begin"/>
+      </w:r>
+      <w:r>
+        <w:instrText xml:space="preserve"> SEQ Рисунок \* ARABIC </w:instrText>
+      </w:r>
+      <w:r>
+        <w:fldChar w:fldCharType="separate"/>
+      </w:r>
+      <w:r>
+        <w:rPr>
+          <w:noProof/>
+        </w:rPr>
+        <w:t>4</w:t>
+      </w:r>
+      <w:r>
+        <w:rPr>
+          <w:noProof/>
+        </w:rPr>
+        <w:fldChar w:fldCharType="end"/>
+      </w:r>
       <w:r>
         <w:t>: блок-схема до програми №4</w:t>
       </w:r>
@@ -4832,14 +4914,27 @@
       <w:r>
         <w:t xml:space="preserve">Рисунок </w:t>
       </w:r>
-      <w:fldSimple w:instr=" SEQ Рисунок \* ARABIC ">
-        <w:r>
-          <w:rPr>
-            <w:noProof/>
-          </w:rPr>
-          <w:t>5</w:t>
-        </w:r>
-      </w:fldSimple>
+      <w:r>
+        <w:fldChar w:fldCharType="begin"/>
+      </w:r>
+      <w:r>
+        <w:instrText xml:space="preserve"> SEQ Рисунок \* ARABIC </w:instrText>
+      </w:r>
+      <w:r>
+        <w:fldChar w:fldCharType="separate"/>
+      </w:r>
+      <w:r>
+        <w:rPr>
+          <w:noProof/>
+        </w:rPr>
+        <w:t>5</w:t>
+      </w:r>
+      <w:r>
+        <w:rPr>
+          <w:noProof/>
+        </w:rPr>
+        <w:fldChar w:fldCharType="end"/>
+      </w:r>
       <w:r>
         <w:rPr>
           <w:lang w:val="ru-RU"/>
@@ -8420,6 +8515,7 @@
         </w:rPr>
         <w:t xml:space="preserve"> </w:t>
       </w:r>
+      <w:proofErr w:type="spellStart"/>
       <w:r>
         <w:rPr>
           <w:rFonts w:ascii="Consolas" w:eastAsia="Times New Roman" w:hAnsi="Consolas" w:cs="Times New Roman"/>
@@ -8429,6 +8525,7 @@
         </w:rPr>
         <w:t>long</w:t>
       </w:r>
+      <w:proofErr w:type="spellEnd"/>
       <w:r>
         <w:rPr>
           <w:rFonts w:ascii="Consolas" w:eastAsia="Times New Roman" w:hAnsi="Consolas" w:cs="Times New Roman"/>
@@ -8531,6 +8628,7 @@
         </w:rPr>
         <w:t xml:space="preserve"> </w:t>
       </w:r>
+      <w:proofErr w:type="spellStart"/>
       <w:r>
         <w:rPr>
           <w:rFonts w:ascii="Consolas" w:eastAsia="Times New Roman" w:hAnsi="Consolas" w:cs="Times New Roman"/>
@@ -8540,6 +8638,7 @@
         </w:rPr>
         <w:t>long</w:t>
       </w:r>
+      <w:proofErr w:type="spellEnd"/>
       <w:r>
         <w:rPr>
           <w:rFonts w:ascii="Consolas" w:eastAsia="Times New Roman" w:hAnsi="Consolas" w:cs="Times New Roman"/>
@@ -8717,6 +8816,7 @@
         </w:rPr>
         <w:t xml:space="preserve"> </w:t>
       </w:r>
+      <w:proofErr w:type="spellStart"/>
       <w:r>
         <w:rPr>
           <w:rFonts w:ascii="Consolas" w:eastAsia="Times New Roman" w:hAnsi="Consolas" w:cs="Times New Roman"/>
@@ -8726,6 +8826,7 @@
         </w:rPr>
         <w:t>long</w:t>
       </w:r>
+      <w:proofErr w:type="spellEnd"/>
       <w:r>
         <w:rPr>
           <w:rFonts w:ascii="Consolas" w:eastAsia="Times New Roman" w:hAnsi="Consolas" w:cs="Times New Roman"/>
@@ -15292,10 +15393,7 @@
         <w:jc w:val="both"/>
       </w:pPr>
       <w:r>
-        <w:t>Рисунок 13: Приклад викон</w:t>
-      </w:r>
-      <w:r>
-        <w:t>ання завдання №3</w:t>
+        <w:t>Рисунок 13: Приклад виконання завдання №3</w:t>
       </w:r>
     </w:p>
     <w:p>
@@ -15367,7 +15465,10 @@
         <w:t>Рисунок 14</w:t>
       </w:r>
       <w:r>
-        <w:t xml:space="preserve">: Приклад виконання завдання №3 та  скріншот з </w:t>
+        <w:t>: С</w:t>
+      </w:r>
+      <w:r>
+        <w:t xml:space="preserve">кріншот з </w:t>
       </w:r>
       <w:r>
         <w:rPr>
@@ -15472,16 +15573,7 @@
         <w:jc w:val="both"/>
       </w:pPr>
       <w:r>
-        <w:t>Рисунок 1</w:t>
-      </w:r>
-      <w:r>
-        <w:t>5</w:t>
-      </w:r>
-      <w:r>
-        <w:t>: Приклад викон</w:t>
-      </w:r>
-      <w:r>
-        <w:t>ання завдання №4</w:t>
+        <w:t>Рисунок 15: Приклад виконання завдання №4</w:t>
       </w:r>
     </w:p>
     <w:p>
@@ -15567,13 +15659,7 @@
         <w:jc w:val="both"/>
       </w:pPr>
       <w:r>
-        <w:t>Рисунок 1</w:t>
-      </w:r>
-      <w:r>
-        <w:t>6</w:t>
-      </w:r>
-      <w:r>
-        <w:t>: Приклад виконання завдання №</w:t>
+        <w:t>Рисунок 16: Приклад виконання завдання №</w:t>
       </w:r>
       <w:r>
         <w:t>5</w:t>
@@ -15669,22 +15755,19 @@
         <w:jc w:val="both"/>
       </w:pPr>
       <w:r>
-        <w:t>Рисунок 1</w:t>
-      </w:r>
-      <w:r>
-        <w:t>7</w:t>
+        <w:t>Рисунок 17: С</w:t>
+      </w:r>
+      <w:r>
+        <w:t xml:space="preserve">кріншот з </w:t>
+      </w:r>
+      <w:r>
+        <w:rPr>
+          <w:lang w:val="en-US"/>
+        </w:rPr>
+        <w:t>Algotester</w:t>
       </w:r>
       <w:bookmarkStart w:id="0" w:name="_GoBack"/>
       <w:bookmarkEnd w:id="0"/>
-      <w:r>
-        <w:t xml:space="preserve">: Приклад виконання завдання №3 та  скріншот з </w:t>
-      </w:r>
-      <w:r>
-        <w:rPr>
-          <w:lang w:val="en-US"/>
-        </w:rPr>
-        <w:t>Algotester</w:t>
-      </w:r>
     </w:p>
     <w:p>
       <w:pPr>
@@ -17366,7 +17449,7 @@
 </file>
 
 <file path=customXml/itemProps2.xml><?xml version="1.0" encoding="utf-8"?>
-<ds:datastoreItem xmlns:ds="http://schemas.openxmlformats.org/officeDocument/2006/customXml" ds:itemID="{1DD52A84-098A-478F-9BD1-A79742CB7DA3}">
+<ds:datastoreItem xmlns:ds="http://schemas.openxmlformats.org/officeDocument/2006/customXml" ds:itemID="{C25F9C21-2B65-4A11-8F7C-32C6557ED71B}">
   <ds:schemaRefs>
     <ds:schemaRef ds:uri="http://schemas.openxmlformats.org/officeDocument/2006/bibliography"/>
   </ds:schemaRefs>

</xml_diff>